<commit_message>
Updated docx instructions to add requirement to impl setNewMenu
</commit_message>
<xml_diff>
--- a/Homework_5_foodservice.docx
+++ b/Homework_5_foodservice.docx
@@ -143,8 +143,16 @@
         <w:rPr>
           <w:rStyle w:val="Strong"/>
         </w:rPr>
-        <w:t xml:space="preserve"> include JavaDoc</w:t>
-      </w:r>
+        <w:t xml:space="preserve"> include </w:t>
+      </w:r>
+      <w:proofErr w:type="spellStart"/>
+      <w:r>
+        <w:rPr>
+          <w:rStyle w:val="Strong"/>
+        </w:rPr>
+        <w:t>JavaDoc</w:t>
+      </w:r>
+      <w:proofErr w:type="spellEnd"/>
       <w:r>
         <w:rPr>
           <w:rStyle w:val="Strong"/>
@@ -186,7 +194,15 @@
         <w:t xml:space="preserve">This homework </w:t>
       </w:r>
       <w:r>
-        <w:t>uses the FoodService application to demonstrate several techniques related to Reading and Writing Files.</w:t>
+        <w:t xml:space="preserve">uses the </w:t>
+      </w:r>
+      <w:proofErr w:type="spellStart"/>
+      <w:r>
+        <w:t>FoodService</w:t>
+      </w:r>
+      <w:proofErr w:type="spellEnd"/>
+      <w:r>
+        <w:t xml:space="preserve"> application to demonstrate several techniques related to Reading and Writing Files.</w:t>
       </w:r>
     </w:p>
     <w:p>
@@ -346,9 +362,11 @@
           <w:numId w:val="12"/>
         </w:numPr>
       </w:pPr>
+      <w:proofErr w:type="spellStart"/>
       <w:r>
         <w:t>KeyDoesNotFitException</w:t>
       </w:r>
+      <w:proofErr w:type="spellEnd"/>
     </w:p>
     <w:p>
       <w:pPr>
@@ -358,10 +376,12 @@
           <w:numId w:val="12"/>
         </w:numPr>
       </w:pPr>
+      <w:proofErr w:type="spellStart"/>
       <w:r>
         <w:lastRenderedPageBreak/>
         <w:t>NoSuchApartmentException</w:t>
       </w:r>
+      <w:proofErr w:type="spellEnd"/>
     </w:p>
     <w:p>
       <w:pPr>
@@ -371,12 +391,14 @@
           <w:numId w:val="12"/>
         </w:numPr>
       </w:pPr>
+      <w:proofErr w:type="spellStart"/>
       <w:r>
         <w:t>TooManyResidents</w:t>
       </w:r>
       <w:r>
         <w:t>Exception</w:t>
       </w:r>
+      <w:proofErr w:type="spellEnd"/>
     </w:p>
     <w:p>
       <w:pPr>
@@ -416,6 +438,7 @@
           <w:numId w:val="12"/>
         </w:numPr>
       </w:pPr>
+      <w:proofErr w:type="spellStart"/>
       <w:r>
         <w:t>Deliver</w:t>
       </w:r>
@@ -425,6 +448,7 @@
       <w:r>
         <w:t>Person</w:t>
       </w:r>
+      <w:proofErr w:type="spellEnd"/>
     </w:p>
     <w:p>
       <w:pPr>
@@ -446,9 +470,11 @@
           <w:numId w:val="12"/>
         </w:numPr>
       </w:pPr>
+      <w:proofErr w:type="spellStart"/>
       <w:r>
         <w:t>FoodOrder</w:t>
       </w:r>
+      <w:proofErr w:type="spellEnd"/>
     </w:p>
     <w:p>
       <w:pPr>
@@ -461,12 +487,14 @@
           <w:highlight w:val="yellow"/>
         </w:rPr>
       </w:pPr>
+      <w:proofErr w:type="spellStart"/>
       <w:r>
         <w:rPr>
           <w:highlight w:val="yellow"/>
         </w:rPr>
         <w:t>TakeOutShop</w:t>
       </w:r>
+      <w:proofErr w:type="spellEnd"/>
     </w:p>
     <w:p>
       <w:pPr>
@@ -572,9 +600,11 @@
           <w:numId w:val="12"/>
         </w:numPr>
       </w:pPr>
+      <w:proofErr w:type="spellStart"/>
       <w:r>
         <w:t>WebBrowser</w:t>
       </w:r>
+      <w:proofErr w:type="spellEnd"/>
     </w:p>
     <w:p>
       <w:pPr>
@@ -602,12 +632,14 @@
           <w:highlight w:val="yellow"/>
         </w:rPr>
       </w:pPr>
+      <w:proofErr w:type="spellStart"/>
       <w:r>
         <w:rPr>
           <w:highlight w:val="yellow"/>
         </w:rPr>
         <w:t>MenuFileReader</w:t>
       </w:r>
+      <w:proofErr w:type="spellEnd"/>
     </w:p>
     <w:p>
       <w:pPr>
@@ -635,9 +667,11 @@
           <w:numId w:val="12"/>
         </w:numPr>
       </w:pPr>
+      <w:proofErr w:type="spellStart"/>
       <w:r>
         <w:t>NumUtil</w:t>
       </w:r>
+      <w:proofErr w:type="spellEnd"/>
     </w:p>
     <w:p>
       <w:pPr>
@@ -665,12 +699,14 @@
           <w:highlight w:val="yellow"/>
         </w:rPr>
       </w:pPr>
+      <w:proofErr w:type="spellStart"/>
       <w:r>
         <w:rPr>
           <w:highlight w:val="yellow"/>
         </w:rPr>
         <w:t>MenuWriter</w:t>
       </w:r>
+      <w:proofErr w:type="spellEnd"/>
     </w:p>
     <w:p>
       <w:r>
@@ -695,7 +731,15 @@
         <w:t xml:space="preserve">. </w:t>
       </w:r>
       <w:r>
-        <w:t>There have been some slight modifications to the classes from versions you have already seen. I recommend NOT using older versions and sticking with the download from HW 5 from BitBucket.</w:t>
+        <w:t xml:space="preserve">There have been some slight modifications to the classes from versions you have already seen. I recommend NOT using older versions and sticking with the download from HW 5 from </w:t>
+      </w:r>
+      <w:proofErr w:type="spellStart"/>
+      <w:r>
+        <w:t>BitBucket</w:t>
+      </w:r>
+      <w:proofErr w:type="spellEnd"/>
+      <w:r>
+        <w:t>.</w:t>
       </w:r>
     </w:p>
     <w:p>
@@ -738,19 +782,37 @@
       <w:pPr>
         <w:pStyle w:val="Heading1"/>
       </w:pPr>
+      <w:proofErr w:type="spellStart"/>
       <w:r>
         <w:t>MenuFileReader</w:t>
       </w:r>
+      <w:proofErr w:type="spellEnd"/>
     </w:p>
     <w:p/>
     <w:p>
       <w:r>
-        <w:t>This class has one method: read().</w:t>
-      </w:r>
-    </w:p>
-    <w:p>
-      <w:r>
-        <w:t xml:space="preserve">The read() method takes a String as a parameter. This value is resolved in the body of the method to form the name of a File at the end of a file path. </w:t>
+        <w:t xml:space="preserve">This class has one method: </w:t>
+      </w:r>
+      <w:proofErr w:type="gramStart"/>
+      <w:r>
+        <w:t>read(</w:t>
+      </w:r>
+      <w:proofErr w:type="gramEnd"/>
+      <w:r>
+        <w:t>).</w:t>
+      </w:r>
+    </w:p>
+    <w:p>
+      <w:r>
+        <w:t xml:space="preserve">The </w:t>
+      </w:r>
+      <w:proofErr w:type="gramStart"/>
+      <w:r>
+        <w:t>read(</w:t>
+      </w:r>
+      <w:proofErr w:type="gramEnd"/>
+      <w:r>
+        <w:t xml:space="preserve">) method takes a String as a parameter. This value is resolved in the body of the method to form the name of a File at the end of a file path. </w:t>
       </w:r>
     </w:p>
     <w:p>
@@ -798,20 +860,38 @@
       <w:pPr>
         <w:pStyle w:val="Heading1"/>
       </w:pPr>
+      <w:proofErr w:type="spellStart"/>
       <w:r>
         <w:t>MenuWriter</w:t>
       </w:r>
+      <w:proofErr w:type="spellEnd"/>
     </w:p>
     <w:p/>
     <w:p>
       <w:r>
         <w:lastRenderedPageBreak/>
-        <w:t xml:space="preserve">This class contains one method: publish(). </w:t>
-      </w:r>
-    </w:p>
-    <w:p>
-      <w:r>
-        <w:t>Method publish() takes a String and List&lt;Dish&gt; as parameters.</w:t>
+        <w:t xml:space="preserve">This class contains one method: </w:t>
+      </w:r>
+      <w:proofErr w:type="gramStart"/>
+      <w:r>
+        <w:t>publish(</w:t>
+      </w:r>
+      <w:proofErr w:type="gramEnd"/>
+      <w:r>
+        <w:t xml:space="preserve">). </w:t>
+      </w:r>
+    </w:p>
+    <w:p>
+      <w:r>
+        <w:t xml:space="preserve">Method </w:t>
+      </w:r>
+      <w:proofErr w:type="gramStart"/>
+      <w:r>
+        <w:t>publish(</w:t>
+      </w:r>
+      <w:proofErr w:type="gramEnd"/>
+      <w:r>
+        <w:t>) takes a String and List&lt;Dish&gt; as parameters.</w:t>
       </w:r>
     </w:p>
     <w:p>
@@ -826,15 +906,39 @@
     </w:p>
     <w:p>
       <w:r>
-        <w:t>Note that for our TakeOutShop, the menu is of type List&lt;Dish&gt;</w:t>
-      </w:r>
-    </w:p>
-    <w:p>
-      <w:r>
-        <w:t>One thing the Menu</w:t>
-      </w:r>
-      <w:r>
-        <w:t>Writer’s publish method can be used for is generating menus to be used by Shops, like our TakeOutShop.</w:t>
+        <w:t xml:space="preserve">Note that for our </w:t>
+      </w:r>
+      <w:proofErr w:type="spellStart"/>
+      <w:r>
+        <w:t>TakeOutShop</w:t>
+      </w:r>
+      <w:proofErr w:type="spellEnd"/>
+      <w:r>
+        <w:t>, the menu is of type List&lt;Dish&gt;</w:t>
+      </w:r>
+    </w:p>
+    <w:p>
+      <w:r>
+        <w:t xml:space="preserve">One thing the </w:t>
+      </w:r>
+      <w:proofErr w:type="spellStart"/>
+      <w:r>
+        <w:t>Menu</w:t>
+      </w:r>
+      <w:r>
+        <w:t>Writer’s</w:t>
+      </w:r>
+      <w:proofErr w:type="spellEnd"/>
+      <w:r>
+        <w:t xml:space="preserve"> publish method can be used for is generating menus to be used by Shops, like our </w:t>
+      </w:r>
+      <w:proofErr w:type="spellStart"/>
+      <w:r>
+        <w:t>TakeOutShop</w:t>
+      </w:r>
+      <w:proofErr w:type="spellEnd"/>
+      <w:r>
+        <w:t>.</w:t>
       </w:r>
     </w:p>
     <w:p>
@@ -880,19 +984,23 @@
       <w:pPr>
         <w:pStyle w:val="Heading1"/>
       </w:pPr>
+      <w:proofErr w:type="spellStart"/>
       <w:r>
         <w:t>TakeOutShop</w:t>
       </w:r>
-    </w:p>
-    <w:p>
-      <w:r>
-        <w:t>Im</w:t>
-      </w:r>
-      <w:r>
-        <w:t>plement</w:t>
-      </w:r>
-      <w:r>
-        <w:t xml:space="preserve"> addMenuItemsList method. </w:t>
+      <w:proofErr w:type="spellEnd"/>
+    </w:p>
+    <w:p>
+      <w:r>
+        <w:t xml:space="preserve">Implement </w:t>
+      </w:r>
+      <w:proofErr w:type="spellStart"/>
+      <w:r>
+        <w:t>addMenuItemsList</w:t>
+      </w:r>
+      <w:proofErr w:type="spellEnd"/>
+      <w:r>
+        <w:t xml:space="preserve"> method. </w:t>
       </w:r>
     </w:p>
     <w:p>
@@ -915,7 +1023,17 @@
         <w:t>ing</w:t>
       </w:r>
       <w:r>
-        <w:t xml:space="preserve"> menu, increasing it by an additional dishes.size()</w:t>
+        <w:t xml:space="preserve"> menu, increasing it by an additional </w:t>
+      </w:r>
+      <w:proofErr w:type="spellStart"/>
+      <w:proofErr w:type="gramStart"/>
+      <w:r>
+        <w:t>dishes.size</w:t>
+      </w:r>
+      <w:proofErr w:type="spellEnd"/>
+      <w:proofErr w:type="gramEnd"/>
+      <w:r>
+        <w:t>()</w:t>
       </w:r>
     </w:p>
     <w:p>
@@ -932,6 +1050,8 @@
       <w:r>
         <w:t xml:space="preserve">Implement </w:t>
       </w:r>
+      <w:proofErr w:type="spellStart"/>
+      <w:proofErr w:type="gramStart"/>
       <w:r>
         <w:rPr>
           <w:rFonts w:ascii="Consolas" w:hAnsi="Consolas"/>
@@ -941,6 +1061,7 @@
         </w:rPr>
         <w:t>generateReceipt</w:t>
       </w:r>
+      <w:proofErr w:type="spellEnd"/>
       <w:r>
         <w:rPr>
           <w:rFonts w:ascii="Consolas" w:hAnsi="Consolas"/>
@@ -948,7 +1069,17 @@
           <w:sz w:val="21"/>
           <w:szCs w:val="21"/>
         </w:rPr>
-        <w:t xml:space="preserve">() method. </w:t>
+        <w:t>(</w:t>
+      </w:r>
+      <w:proofErr w:type="gramEnd"/>
+      <w:r>
+        <w:rPr>
+          <w:rFonts w:ascii="Consolas" w:hAnsi="Consolas"/>
+          <w:color w:val="000000"/>
+          <w:sz w:val="21"/>
+          <w:szCs w:val="21"/>
+        </w:rPr>
+        <w:t xml:space="preserve">) method. </w:t>
       </w:r>
     </w:p>
     <w:p>
@@ -970,7 +1101,158 @@
           <w:sz w:val="21"/>
           <w:szCs w:val="21"/>
         </w:rPr>
-        <w:t>This method takes a FoodOrder as a parameter, and gets the address.toString() value and food items from FoodOrder to pass as the String parameter to MenuWriter.publish(String filename, List&lt;Dish&gt;).</w:t>
+        <w:t xml:space="preserve">This method takes a </w:t>
+      </w:r>
+      <w:proofErr w:type="spellStart"/>
+      <w:r>
+        <w:rPr>
+          <w:rFonts w:ascii="Consolas" w:hAnsi="Consolas"/>
+          <w:color w:val="000000"/>
+          <w:sz w:val="21"/>
+          <w:szCs w:val="21"/>
+        </w:rPr>
+        <w:t>FoodOrder</w:t>
+      </w:r>
+      <w:proofErr w:type="spellEnd"/>
+      <w:r>
+        <w:rPr>
+          <w:rFonts w:ascii="Consolas" w:hAnsi="Consolas"/>
+          <w:color w:val="000000"/>
+          <w:sz w:val="21"/>
+          <w:szCs w:val="21"/>
+        </w:rPr>
+        <w:t xml:space="preserve"> as a parameter, and gets the </w:t>
+      </w:r>
+      <w:proofErr w:type="spellStart"/>
+      <w:proofErr w:type="gramStart"/>
+      <w:r>
+        <w:rPr>
+          <w:rFonts w:ascii="Consolas" w:hAnsi="Consolas"/>
+          <w:color w:val="000000"/>
+          <w:sz w:val="21"/>
+          <w:szCs w:val="21"/>
+        </w:rPr>
+        <w:t>address.toString</w:t>
+      </w:r>
+      <w:proofErr w:type="spellEnd"/>
+      <w:proofErr w:type="gramEnd"/>
+      <w:r>
+        <w:rPr>
+          <w:rFonts w:ascii="Consolas" w:hAnsi="Consolas"/>
+          <w:color w:val="000000"/>
+          <w:sz w:val="21"/>
+          <w:szCs w:val="21"/>
+        </w:rPr>
+        <w:t xml:space="preserve">() value and food items from </w:t>
+      </w:r>
+      <w:proofErr w:type="spellStart"/>
+      <w:r>
+        <w:rPr>
+          <w:rFonts w:ascii="Consolas" w:hAnsi="Consolas"/>
+          <w:color w:val="000000"/>
+          <w:sz w:val="21"/>
+          <w:szCs w:val="21"/>
+        </w:rPr>
+        <w:t>FoodOrder</w:t>
+      </w:r>
+      <w:proofErr w:type="spellEnd"/>
+      <w:r>
+        <w:rPr>
+          <w:rFonts w:ascii="Consolas" w:hAnsi="Consolas"/>
+          <w:color w:val="000000"/>
+          <w:sz w:val="21"/>
+          <w:szCs w:val="21"/>
+        </w:rPr>
+        <w:t xml:space="preserve"> to pass as the String parameter to </w:t>
+      </w:r>
+      <w:proofErr w:type="spellStart"/>
+      <w:r>
+        <w:rPr>
+          <w:rFonts w:ascii="Consolas" w:hAnsi="Consolas"/>
+          <w:color w:val="000000"/>
+          <w:sz w:val="21"/>
+          <w:szCs w:val="21"/>
+        </w:rPr>
+        <w:t>MenuWriter.publish</w:t>
+      </w:r>
+      <w:proofErr w:type="spellEnd"/>
+      <w:r>
+        <w:rPr>
+          <w:rFonts w:ascii="Consolas" w:hAnsi="Consolas"/>
+          <w:color w:val="000000"/>
+          <w:sz w:val="21"/>
+          <w:szCs w:val="21"/>
+        </w:rPr>
+        <w:t>(String filename, List&lt;Dish&gt;).</w:t>
+      </w:r>
+    </w:p>
+    <w:p/>
+    <w:p>
+      <w:pPr>
+        <w:pStyle w:val="HTMLPreformatted"/>
+        <w:shd w:val="clear" w:color="auto" w:fill="FFFFFF"/>
+        <w:rPr>
+          <w:rFonts w:ascii="Consolas" w:hAnsi="Consolas"/>
+          <w:color w:val="000000"/>
+          <w:sz w:val="24"/>
+          <w:szCs w:val="24"/>
+        </w:rPr>
+      </w:pPr>
+      <w:r>
+        <w:t xml:space="preserve">Implement </w:t>
+      </w:r>
+      <w:proofErr w:type="spellStart"/>
+      <w:r>
+        <w:rPr>
+          <w:rFonts w:ascii="Consolas" w:hAnsi="Consolas"/>
+          <w:color w:val="000000"/>
+          <w:sz w:val="24"/>
+          <w:szCs w:val="24"/>
+        </w:rPr>
+        <w:t>setNewMenu</w:t>
+      </w:r>
+      <w:proofErr w:type="spellEnd"/>
+      <w:r>
+        <w:rPr>
+          <w:rFonts w:ascii="Consolas" w:hAnsi="Consolas"/>
+          <w:color w:val="000000"/>
+          <w:sz w:val="24"/>
+          <w:szCs w:val="24"/>
+        </w:rPr>
+        <w:t xml:space="preserve"> method.</w:t>
+      </w:r>
+    </w:p>
+    <w:p>
+      <w:pPr>
+        <w:pStyle w:val="HTMLPreformatted"/>
+        <w:shd w:val="clear" w:color="auto" w:fill="FFFFFF"/>
+        <w:ind w:left="720"/>
+        <w:rPr>
+          <w:rFonts w:ascii="Consolas" w:hAnsi="Consolas"/>
+          <w:color w:val="000000"/>
+          <w:sz w:val="24"/>
+          <w:szCs w:val="24"/>
+        </w:rPr>
+      </w:pPr>
+      <w:r>
+        <w:rPr>
+          <w:rFonts w:ascii="Consolas" w:hAnsi="Consolas"/>
+          <w:color w:val="000000"/>
+          <w:sz w:val="24"/>
+          <w:szCs w:val="24"/>
+        </w:rPr>
+        <w:t xml:space="preserve">This method replaces the current menu with a collection of new </w:t>
+      </w:r>
+      <w:bookmarkStart w:id="0" w:name="_GoBack"/>
+      <w:bookmarkEnd w:id="0"/>
+      <w:r>
+        <w:rPr>
+          <w:rFonts w:ascii="Consolas" w:hAnsi="Consolas"/>
+          <w:color w:val="000000"/>
+          <w:sz w:val="24"/>
+          <w:szCs w:val="24"/>
+        </w:rPr>
+        <w:t>Dish items.</w:t>
       </w:r>
     </w:p>
     <w:p/>
@@ -1007,10 +1289,44 @@
     </w:p>
     <w:p>
       <w:r>
-        <w:t>Implement a toString() method. Note that the value of this method is used to create the name of the generated Receipt</w:t>
-      </w:r>
-      <w:r>
-        <w:t xml:space="preserve"> in TakeOutShop.generateReceipt(). Consider that the result of the Address’s toString() method will be the first part of a file name.</w:t>
+        <w:t xml:space="preserve">Implement a </w:t>
+      </w:r>
+      <w:proofErr w:type="spellStart"/>
+      <w:proofErr w:type="gramStart"/>
+      <w:r>
+        <w:t>toString</w:t>
+      </w:r>
+      <w:proofErr w:type="spellEnd"/>
+      <w:r>
+        <w:t>(</w:t>
+      </w:r>
+      <w:proofErr w:type="gramEnd"/>
+      <w:r>
+        <w:t>) method. Note that the value of this method is used to create the name of the generated Receipt</w:t>
+      </w:r>
+      <w:r>
+        <w:t xml:space="preserve"> in </w:t>
+      </w:r>
+      <w:proofErr w:type="spellStart"/>
+      <w:r>
+        <w:t>TakeOutShop.generateReceipt</w:t>
+      </w:r>
+      <w:proofErr w:type="spellEnd"/>
+      <w:r>
+        <w:t xml:space="preserve">(). Consider that the result of the Address’s </w:t>
+      </w:r>
+      <w:proofErr w:type="spellStart"/>
+      <w:proofErr w:type="gramStart"/>
+      <w:r>
+        <w:t>toString</w:t>
+      </w:r>
+      <w:proofErr w:type="spellEnd"/>
+      <w:r>
+        <w:t>(</w:t>
+      </w:r>
+      <w:proofErr w:type="gramEnd"/>
+      <w:r>
+        <w:t>) method will be the first part of a file name.</w:t>
       </w:r>
     </w:p>
     <w:p/>
@@ -1025,6 +1341,7 @@
           <w:iCs w:val="0"/>
         </w:rPr>
       </w:pPr>
+      <w:proofErr w:type="spellStart"/>
       <w:r>
         <w:rPr>
           <w:rStyle w:val="BookTitle"/>
@@ -1033,6 +1350,7 @@
           <w:i w:val="0"/>
           <w:iCs w:val="0"/>
         </w:rPr>
+        <w:lastRenderedPageBreak/>
         <w:t>Test</w:t>
       </w:r>
       <w:r>
@@ -1045,8 +1363,7 @@
         </w:rPr>
         <w:t>FoodService</w:t>
       </w:r>
-      <w:bookmarkStart w:id="0" w:name="_GoBack"/>
-      <w:bookmarkEnd w:id="0"/>
+      <w:proofErr w:type="spellEnd"/>
     </w:p>
     <w:p>
       <w:r>
@@ -1056,7 +1373,15 @@
         <w:t>he test code</w:t>
       </w:r>
       <w:r>
-        <w:t xml:space="preserve"> as before is under the src/test branch</w:t>
+        <w:t xml:space="preserve"> as before is under the </w:t>
+      </w:r>
+      <w:proofErr w:type="spellStart"/>
+      <w:r>
+        <w:t>src</w:t>
+      </w:r>
+      <w:proofErr w:type="spellEnd"/>
+      <w:r>
+        <w:t>/test branch</w:t>
       </w:r>
       <w:r>
         <w:t>.</w:t>
@@ -1064,17 +1389,19 @@
       <w:r>
         <w:t xml:space="preserve"> The test file is named </w:t>
       </w:r>
+      <w:proofErr w:type="spellStart"/>
       <w:r>
         <w:t>FoodService</w:t>
       </w:r>
       <w:r>
-        <w:t>Test.</w:t>
-      </w:r>
-      <w:r>
-        <w:t xml:space="preserve"> </w:t>
-      </w:r>
-      <w:r>
-        <w:t>The unit tests in Homework 5 contain some tests that have been delivered to you before as in-class demos.</w:t>
+        <w:t>Test</w:t>
+      </w:r>
+      <w:proofErr w:type="spellEnd"/>
+      <w:r>
+        <w:t>.</w:t>
+      </w:r>
+      <w:r>
+        <w:t xml:space="preserve"> The unit tests in Homework 5 contain some tests that have been delivered to you before as in-class demos.</w:t>
       </w:r>
     </w:p>
     <w:p>
@@ -1087,7 +1414,6 @@
     </w:p>
     <w:p>
       <w:r>
-        <w:lastRenderedPageBreak/>
         <w:t>The new tests listed below are for you</w:t>
       </w:r>
       <w:r>
@@ -1113,6 +1439,8 @@
           <w:highlight w:val="yellow"/>
         </w:rPr>
       </w:pPr>
+      <w:proofErr w:type="spellStart"/>
+      <w:proofErr w:type="gramStart"/>
       <w:r>
         <w:rPr>
           <w:rFonts w:ascii="Consolas" w:hAnsi="Consolas"/>
@@ -1121,7 +1449,29 @@
           <w:szCs w:val="21"/>
           <w:highlight w:val="yellow"/>
         </w:rPr>
-        <w:t>testAddMenuItemList()</w:t>
+        <w:t>testAddMenuItemList</w:t>
+      </w:r>
+      <w:proofErr w:type="spellEnd"/>
+      <w:r>
+        <w:rPr>
+          <w:rFonts w:ascii="Consolas" w:hAnsi="Consolas"/>
+          <w:color w:val="000000"/>
+          <w:sz w:val="21"/>
+          <w:szCs w:val="21"/>
+          <w:highlight w:val="yellow"/>
+        </w:rPr>
+        <w:t>(</w:t>
+      </w:r>
+      <w:proofErr w:type="gramEnd"/>
+      <w:r>
+        <w:rPr>
+          <w:rFonts w:ascii="Consolas" w:hAnsi="Consolas"/>
+          <w:color w:val="000000"/>
+          <w:sz w:val="21"/>
+          <w:szCs w:val="21"/>
+          <w:highlight w:val="yellow"/>
+        </w:rPr>
+        <w:t>)</w:t>
       </w:r>
     </w:p>
     <w:p>
@@ -1139,6 +1489,8 @@
           <w:szCs w:val="24"/>
         </w:rPr>
       </w:pPr>
+      <w:proofErr w:type="spellStart"/>
+      <w:proofErr w:type="gramStart"/>
       <w:r>
         <w:rPr>
           <w:rFonts w:ascii="Consolas" w:hAnsi="Consolas"/>
@@ -1146,7 +1498,27 @@
           <w:sz w:val="21"/>
           <w:szCs w:val="21"/>
         </w:rPr>
-        <w:t>testSetNewMenu()</w:t>
+        <w:t>testSetNewMenu</w:t>
+      </w:r>
+      <w:proofErr w:type="spellEnd"/>
+      <w:r>
+        <w:rPr>
+          <w:rFonts w:ascii="Consolas" w:hAnsi="Consolas"/>
+          <w:color w:val="000000"/>
+          <w:sz w:val="21"/>
+          <w:szCs w:val="21"/>
+        </w:rPr>
+        <w:t>(</w:t>
+      </w:r>
+      <w:proofErr w:type="gramEnd"/>
+      <w:r>
+        <w:rPr>
+          <w:rFonts w:ascii="Consolas" w:hAnsi="Consolas"/>
+          <w:color w:val="000000"/>
+          <w:sz w:val="21"/>
+          <w:szCs w:val="21"/>
+        </w:rPr>
+        <w:t>)</w:t>
       </w:r>
     </w:p>
     <w:p>
@@ -1164,6 +1536,8 @@
           <w:szCs w:val="21"/>
         </w:rPr>
       </w:pPr>
+      <w:proofErr w:type="spellStart"/>
+      <w:proofErr w:type="gramStart"/>
       <w:r>
         <w:rPr>
           <w:rFonts w:ascii="Consolas" w:hAnsi="Consolas"/>
@@ -1171,7 +1545,27 @@
           <w:sz w:val="21"/>
           <w:szCs w:val="21"/>
         </w:rPr>
-        <w:t>testFileReader()</w:t>
+        <w:t>testFileReader</w:t>
+      </w:r>
+      <w:proofErr w:type="spellEnd"/>
+      <w:r>
+        <w:rPr>
+          <w:rFonts w:ascii="Consolas" w:hAnsi="Consolas"/>
+          <w:color w:val="000000"/>
+          <w:sz w:val="21"/>
+          <w:szCs w:val="21"/>
+        </w:rPr>
+        <w:t>(</w:t>
+      </w:r>
+      <w:proofErr w:type="gramEnd"/>
+      <w:r>
+        <w:rPr>
+          <w:rFonts w:ascii="Consolas" w:hAnsi="Consolas"/>
+          <w:color w:val="000000"/>
+          <w:sz w:val="21"/>
+          <w:szCs w:val="21"/>
+        </w:rPr>
+        <w:t>)</w:t>
       </w:r>
     </w:p>
     <w:p>
@@ -1190,6 +1584,8 @@
           <w:highlight w:val="yellow"/>
         </w:rPr>
       </w:pPr>
+      <w:proofErr w:type="spellStart"/>
+      <w:proofErr w:type="gramStart"/>
       <w:r>
         <w:rPr>
           <w:rFonts w:ascii="Consolas" w:hAnsi="Consolas"/>
@@ -1198,7 +1594,29 @@
           <w:szCs w:val="21"/>
           <w:highlight w:val="yellow"/>
         </w:rPr>
-        <w:t>testPublishMenu()</w:t>
+        <w:t>testPublishMenu</w:t>
+      </w:r>
+      <w:proofErr w:type="spellEnd"/>
+      <w:r>
+        <w:rPr>
+          <w:rFonts w:ascii="Consolas" w:hAnsi="Consolas"/>
+          <w:color w:val="000000"/>
+          <w:sz w:val="21"/>
+          <w:szCs w:val="21"/>
+          <w:highlight w:val="yellow"/>
+        </w:rPr>
+        <w:t>(</w:t>
+      </w:r>
+      <w:proofErr w:type="gramEnd"/>
+      <w:r>
+        <w:rPr>
+          <w:rFonts w:ascii="Consolas" w:hAnsi="Consolas"/>
+          <w:color w:val="000000"/>
+          <w:sz w:val="21"/>
+          <w:szCs w:val="21"/>
+          <w:highlight w:val="yellow"/>
+        </w:rPr>
+        <w:t>)</w:t>
       </w:r>
     </w:p>
     <w:p>
@@ -1216,6 +1634,8 @@
           <w:szCs w:val="21"/>
         </w:rPr>
       </w:pPr>
+      <w:proofErr w:type="spellStart"/>
+      <w:proofErr w:type="gramStart"/>
       <w:r>
         <w:rPr>
           <w:rFonts w:ascii="Consolas" w:hAnsi="Consolas"/>
@@ -1223,7 +1643,27 @@
           <w:sz w:val="21"/>
           <w:szCs w:val="21"/>
         </w:rPr>
-        <w:t>testGenerateReceipt()</w:t>
+        <w:t>testGenerateReceipt</w:t>
+      </w:r>
+      <w:proofErr w:type="spellEnd"/>
+      <w:r>
+        <w:rPr>
+          <w:rFonts w:ascii="Consolas" w:hAnsi="Consolas"/>
+          <w:color w:val="000000"/>
+          <w:sz w:val="21"/>
+          <w:szCs w:val="21"/>
+        </w:rPr>
+        <w:t>(</w:t>
+      </w:r>
+      <w:proofErr w:type="gramEnd"/>
+      <w:r>
+        <w:rPr>
+          <w:rFonts w:ascii="Consolas" w:hAnsi="Consolas"/>
+          <w:color w:val="000000"/>
+          <w:sz w:val="21"/>
+          <w:szCs w:val="21"/>
+        </w:rPr>
+        <w:t>)</w:t>
       </w:r>
     </w:p>
     <w:p>
@@ -1241,6 +1681,8 @@
           <w:szCs w:val="21"/>
         </w:rPr>
       </w:pPr>
+      <w:proofErr w:type="spellStart"/>
+      <w:proofErr w:type="gramStart"/>
       <w:r>
         <w:rPr>
           <w:rFonts w:ascii="Consolas" w:hAnsi="Consolas"/>
@@ -1249,8 +1691,20 @@
           <w:szCs w:val="21"/>
           <w:highlight w:val="yellow"/>
         </w:rPr>
-        <w:t>testLoadExternalMenuFile(</w:t>
-      </w:r>
+        <w:t>testLoadExternalMenuFile</w:t>
+      </w:r>
+      <w:proofErr w:type="spellEnd"/>
+      <w:r>
+        <w:rPr>
+          <w:rFonts w:ascii="Consolas" w:hAnsi="Consolas"/>
+          <w:color w:val="000000"/>
+          <w:sz w:val="21"/>
+          <w:szCs w:val="21"/>
+          <w:highlight w:val="yellow"/>
+        </w:rPr>
+        <w:t>(</w:t>
+      </w:r>
+      <w:proofErr w:type="gramEnd"/>
       <w:r>
         <w:rPr>
           <w:rFonts w:ascii="Consolas" w:hAnsi="Consolas"/>
@@ -1287,11 +1741,21 @@
       </w:pPr>
     </w:p>
     <w:p>
+      <w:proofErr w:type="spellStart"/>
+      <w:proofErr w:type="gramStart"/>
       <w:r>
         <w:t>testAdd</w:t>
       </w:r>
       <w:r>
-        <w:t>MenuItemList()</w:t>
+        <w:t>MenuItemList</w:t>
+      </w:r>
+      <w:proofErr w:type="spellEnd"/>
+      <w:r>
+        <w:t>(</w:t>
+      </w:r>
+      <w:proofErr w:type="gramEnd"/>
+      <w:r>
+        <w:t>)</w:t>
       </w:r>
     </w:p>
     <w:p>
@@ -1318,31 +1782,61 @@
           <w:sz w:val="22"/>
           <w:szCs w:val="22"/>
         </w:rPr>
-        <w:t xml:space="preserve">irst implement the TakeOutShop’s </w:t>
-      </w:r>
-      <w:r>
-        <w:rPr>
-          <w:rFonts w:asciiTheme="minorHAnsi" w:hAnsiTheme="minorHAnsi" w:cstheme="minorHAnsi"/>
-          <w:color w:val="000000"/>
+        <w:t xml:space="preserve">irst implement the </w:t>
+      </w:r>
+      <w:proofErr w:type="spellStart"/>
+      <w:r>
+        <w:rPr>
+          <w:rFonts w:asciiTheme="minorHAnsi" w:hAnsiTheme="minorHAnsi" w:cstheme="minorHAnsi"/>
           <w:sz w:val="22"/>
           <w:szCs w:val="22"/>
         </w:rPr>
-        <w:t>addMenuItemList</w:t>
-      </w:r>
+        <w:t>TakeOutShop’s</w:t>
+      </w:r>
+      <w:proofErr w:type="spellEnd"/>
       <w:r>
         <w:rPr>
           <w:rFonts w:asciiTheme="minorHAnsi" w:hAnsiTheme="minorHAnsi" w:cstheme="minorHAnsi"/>
           <w:sz w:val="22"/>
           <w:szCs w:val="22"/>
         </w:rPr>
-        <w:t>() method, and use this test to validate it</w:t>
-      </w:r>
-      <w:r>
-        <w:rPr>
-          <w:rFonts w:asciiTheme="minorHAnsi" w:hAnsiTheme="minorHAnsi" w:cstheme="minorHAnsi"/>
+        <w:t xml:space="preserve"> </w:t>
+      </w:r>
+      <w:proofErr w:type="spellStart"/>
+      <w:proofErr w:type="gramStart"/>
+      <w:r>
+        <w:rPr>
+          <w:rFonts w:asciiTheme="minorHAnsi" w:hAnsiTheme="minorHAnsi" w:cstheme="minorHAnsi"/>
+          <w:color w:val="000000"/>
           <w:sz w:val="22"/>
           <w:szCs w:val="22"/>
         </w:rPr>
+        <w:t>addMenuItemList</w:t>
+      </w:r>
+      <w:proofErr w:type="spellEnd"/>
+      <w:r>
+        <w:rPr>
+          <w:rFonts w:asciiTheme="minorHAnsi" w:hAnsiTheme="minorHAnsi" w:cstheme="minorHAnsi"/>
+          <w:sz w:val="22"/>
+          <w:szCs w:val="22"/>
+        </w:rPr>
+        <w:t>(</w:t>
+      </w:r>
+      <w:proofErr w:type="gramEnd"/>
+      <w:r>
+        <w:rPr>
+          <w:rFonts w:asciiTheme="minorHAnsi" w:hAnsiTheme="minorHAnsi" w:cstheme="minorHAnsi"/>
+          <w:sz w:val="22"/>
+          <w:szCs w:val="22"/>
+        </w:rPr>
+        <w:t>) method, and use this test to validate it</w:t>
+      </w:r>
+      <w:r>
+        <w:rPr>
+          <w:rFonts w:asciiTheme="minorHAnsi" w:hAnsiTheme="minorHAnsi" w:cstheme="minorHAnsi"/>
+          <w:sz w:val="22"/>
+          <w:szCs w:val="22"/>
+        </w:rPr>
         <w:t>.</w:t>
       </w:r>
     </w:p>
@@ -1362,7 +1856,43 @@
           <w:sz w:val="22"/>
           <w:szCs w:val="22"/>
         </w:rPr>
-        <w:t>For the later, add 10 menu items following the object creation patterns shown when the original menu is created in the TakeOutShop class. But here, add 10 new Dish items, and use the addMenuItemList to extend the original menu by 10.</w:t>
+        <w:t xml:space="preserve">For the later, add 10 menu items following the object creation patterns shown when the original menu is created in the </w:t>
+      </w:r>
+      <w:proofErr w:type="spellStart"/>
+      <w:r>
+        <w:rPr>
+          <w:rFonts w:asciiTheme="minorHAnsi" w:hAnsiTheme="minorHAnsi" w:cstheme="minorHAnsi"/>
+          <w:sz w:val="22"/>
+          <w:szCs w:val="22"/>
+        </w:rPr>
+        <w:t>TakeOutShop</w:t>
+      </w:r>
+      <w:proofErr w:type="spellEnd"/>
+      <w:r>
+        <w:rPr>
+          <w:rFonts w:asciiTheme="minorHAnsi" w:hAnsiTheme="minorHAnsi" w:cstheme="minorHAnsi"/>
+          <w:sz w:val="22"/>
+          <w:szCs w:val="22"/>
+        </w:rPr>
+        <w:t xml:space="preserve"> class. But here, add 10 new Dish items, and use the </w:t>
+      </w:r>
+      <w:proofErr w:type="spellStart"/>
+      <w:r>
+        <w:rPr>
+          <w:rFonts w:asciiTheme="minorHAnsi" w:hAnsiTheme="minorHAnsi" w:cstheme="minorHAnsi"/>
+          <w:sz w:val="22"/>
+          <w:szCs w:val="22"/>
+        </w:rPr>
+        <w:t>addMenuItemList</w:t>
+      </w:r>
+      <w:proofErr w:type="spellEnd"/>
+      <w:r>
+        <w:rPr>
+          <w:rFonts w:asciiTheme="minorHAnsi" w:hAnsiTheme="minorHAnsi" w:cstheme="minorHAnsi"/>
+          <w:sz w:val="22"/>
+          <w:szCs w:val="22"/>
+        </w:rPr>
+        <w:t xml:space="preserve"> to extend the original menu by 10.</w:t>
       </w:r>
     </w:p>
     <w:p>
@@ -1386,13 +1916,33 @@
           <w:szCs w:val="22"/>
         </w:rPr>
       </w:pPr>
+      <w:proofErr w:type="spellStart"/>
+      <w:proofErr w:type="gramStart"/>
       <w:r>
         <w:rPr>
           <w:rFonts w:asciiTheme="minorHAnsi" w:hAnsiTheme="minorHAnsi" w:cstheme="minorHAnsi"/>
           <w:sz w:val="22"/>
           <w:szCs w:val="22"/>
         </w:rPr>
-        <w:t>testSetNewMenu()</w:t>
+        <w:t>testSetNewMenu</w:t>
+      </w:r>
+      <w:proofErr w:type="spellEnd"/>
+      <w:r>
+        <w:rPr>
+          <w:rFonts w:asciiTheme="minorHAnsi" w:hAnsiTheme="minorHAnsi" w:cstheme="minorHAnsi"/>
+          <w:sz w:val="22"/>
+          <w:szCs w:val="22"/>
+        </w:rPr>
+        <w:t>(</w:t>
+      </w:r>
+      <w:proofErr w:type="gramEnd"/>
+      <w:r>
+        <w:rPr>
+          <w:rFonts w:asciiTheme="minorHAnsi" w:hAnsiTheme="minorHAnsi" w:cstheme="minorHAnsi"/>
+          <w:sz w:val="22"/>
+          <w:szCs w:val="22"/>
+        </w:rPr>
+        <w:t>)</w:t>
       </w:r>
     </w:p>
     <w:p>
@@ -1414,6 +1964,7 @@
         </w:rPr>
         <w:t xml:space="preserve">You were asked to implement the </w:t>
       </w:r>
+      <w:proofErr w:type="spellStart"/>
       <w:r>
         <w:rPr>
           <w:rFonts w:asciiTheme="minorHAnsi" w:hAnsiTheme="minorHAnsi" w:cstheme="minorHAnsi"/>
@@ -1423,14 +1974,75 @@
         </w:rPr>
         <w:t>setNewMenu</w:t>
       </w:r>
-      <w:r>
-        <w:rPr>
-          <w:rFonts w:asciiTheme="minorHAnsi" w:hAnsiTheme="minorHAnsi" w:cstheme="minorHAnsi"/>
-          <w:color w:val="000000"/>
-          <w:sz w:val="21"/>
-          <w:szCs w:val="21"/>
-        </w:rPr>
-        <w:t xml:space="preserve"> method in TakeOutShop. This test uses a random order generator to create a new List&lt;Dish&gt;, and sets the menu in the TakeOutShop.</w:t>
+      <w:proofErr w:type="spellEnd"/>
+      <w:r>
+        <w:rPr>
+          <w:rFonts w:asciiTheme="minorHAnsi" w:hAnsiTheme="minorHAnsi" w:cstheme="minorHAnsi"/>
+          <w:color w:val="000000"/>
+          <w:sz w:val="21"/>
+          <w:szCs w:val="21"/>
+        </w:rPr>
+        <w:t xml:space="preserve"> method in </w:t>
+      </w:r>
+      <w:proofErr w:type="spellStart"/>
+      <w:r>
+        <w:rPr>
+          <w:rFonts w:asciiTheme="minorHAnsi" w:hAnsiTheme="minorHAnsi" w:cstheme="minorHAnsi"/>
+          <w:color w:val="000000"/>
+          <w:sz w:val="21"/>
+          <w:szCs w:val="21"/>
+        </w:rPr>
+        <w:t>TakeOutShop</w:t>
+      </w:r>
+      <w:proofErr w:type="spellEnd"/>
+      <w:r>
+        <w:rPr>
+          <w:rFonts w:asciiTheme="minorHAnsi" w:hAnsiTheme="minorHAnsi" w:cstheme="minorHAnsi"/>
+          <w:color w:val="000000"/>
+          <w:sz w:val="21"/>
+          <w:szCs w:val="21"/>
+        </w:rPr>
+        <w:t>. This test uses a random order generator to create a new List&lt;Dish</w:t>
+      </w:r>
+      <w:proofErr w:type="gramStart"/>
+      <w:r>
+        <w:rPr>
+          <w:rFonts w:asciiTheme="minorHAnsi" w:hAnsiTheme="minorHAnsi" w:cstheme="minorHAnsi"/>
+          <w:color w:val="000000"/>
+          <w:sz w:val="21"/>
+          <w:szCs w:val="21"/>
+        </w:rPr>
+        <w:t>&gt;, and</w:t>
+      </w:r>
+      <w:proofErr w:type="gramEnd"/>
+      <w:r>
+        <w:rPr>
+          <w:rFonts w:asciiTheme="minorHAnsi" w:hAnsiTheme="minorHAnsi" w:cstheme="minorHAnsi"/>
+          <w:color w:val="000000"/>
+          <w:sz w:val="21"/>
+          <w:szCs w:val="21"/>
+        </w:rPr>
+        <w:t xml:space="preserve"> sets the menu in the </w:t>
+      </w:r>
+      <w:proofErr w:type="spellStart"/>
+      <w:r>
+        <w:rPr>
+          <w:rFonts w:asciiTheme="minorHAnsi" w:hAnsiTheme="minorHAnsi" w:cstheme="minorHAnsi"/>
+          <w:color w:val="000000"/>
+          <w:sz w:val="21"/>
+          <w:szCs w:val="21"/>
+        </w:rPr>
+        <w:t>TakeOutShop</w:t>
+      </w:r>
+      <w:proofErr w:type="spellEnd"/>
+      <w:r>
+        <w:rPr>
+          <w:rFonts w:asciiTheme="minorHAnsi" w:hAnsiTheme="minorHAnsi" w:cstheme="minorHAnsi"/>
+          <w:color w:val="000000"/>
+          <w:sz w:val="21"/>
+          <w:szCs w:val="21"/>
+        </w:rPr>
+        <w:t>.</w:t>
       </w:r>
     </w:p>
     <w:p>
@@ -1456,14 +2068,36 @@
           <w:szCs w:val="21"/>
         </w:rPr>
       </w:pPr>
-      <w:r>
-        <w:rPr>
-          <w:rFonts w:asciiTheme="minorHAnsi" w:hAnsiTheme="minorHAnsi" w:cstheme="minorHAnsi"/>
-          <w:color w:val="000000"/>
-          <w:sz w:val="21"/>
-          <w:szCs w:val="21"/>
-        </w:rPr>
-        <w:t>testFileReader()</w:t>
+      <w:proofErr w:type="spellStart"/>
+      <w:proofErr w:type="gramStart"/>
+      <w:r>
+        <w:rPr>
+          <w:rFonts w:asciiTheme="minorHAnsi" w:hAnsiTheme="minorHAnsi" w:cstheme="minorHAnsi"/>
+          <w:color w:val="000000"/>
+          <w:sz w:val="21"/>
+          <w:szCs w:val="21"/>
+        </w:rPr>
+        <w:t>testFileReader</w:t>
+      </w:r>
+      <w:proofErr w:type="spellEnd"/>
+      <w:r>
+        <w:rPr>
+          <w:rFonts w:asciiTheme="minorHAnsi" w:hAnsiTheme="minorHAnsi" w:cstheme="minorHAnsi"/>
+          <w:color w:val="000000"/>
+          <w:sz w:val="21"/>
+          <w:szCs w:val="21"/>
+        </w:rPr>
+        <w:t>(</w:t>
+      </w:r>
+      <w:proofErr w:type="gramEnd"/>
+      <w:r>
+        <w:rPr>
+          <w:rFonts w:asciiTheme="minorHAnsi" w:hAnsiTheme="minorHAnsi" w:cstheme="minorHAnsi"/>
+          <w:color w:val="000000"/>
+          <w:sz w:val="21"/>
+          <w:szCs w:val="21"/>
+        </w:rPr>
+        <w:t>)</w:t>
       </w:r>
     </w:p>
     <w:p>
@@ -1484,7 +2118,47 @@
           <w:sz w:val="21"/>
           <w:szCs w:val="21"/>
         </w:rPr>
-        <w:t>Your project comes with a menu.json file that contains a json formatted version of the original takeOutShops menu. This test loads that file and verified that the number of items is the same as the original.</w:t>
+        <w:t xml:space="preserve">Your project comes with a </w:t>
+      </w:r>
+      <w:proofErr w:type="spellStart"/>
+      <w:r>
+        <w:rPr>
+          <w:rFonts w:asciiTheme="minorHAnsi" w:hAnsiTheme="minorHAnsi" w:cstheme="minorHAnsi"/>
+          <w:color w:val="000000"/>
+          <w:sz w:val="21"/>
+          <w:szCs w:val="21"/>
+        </w:rPr>
+        <w:t>menu.json</w:t>
+      </w:r>
+      <w:proofErr w:type="spellEnd"/>
+      <w:r>
+        <w:rPr>
+          <w:rFonts w:asciiTheme="minorHAnsi" w:hAnsiTheme="minorHAnsi" w:cstheme="minorHAnsi"/>
+          <w:color w:val="000000"/>
+          <w:sz w:val="21"/>
+          <w:szCs w:val="21"/>
+        </w:rPr>
+        <w:t xml:space="preserve"> file that contains a json formatted version of the original </w:t>
+      </w:r>
+      <w:proofErr w:type="spellStart"/>
+      <w:r>
+        <w:rPr>
+          <w:rFonts w:asciiTheme="minorHAnsi" w:hAnsiTheme="minorHAnsi" w:cstheme="minorHAnsi"/>
+          <w:color w:val="000000"/>
+          <w:sz w:val="21"/>
+          <w:szCs w:val="21"/>
+        </w:rPr>
+        <w:t>takeOutShops</w:t>
+      </w:r>
+      <w:proofErr w:type="spellEnd"/>
+      <w:r>
+        <w:rPr>
+          <w:rFonts w:asciiTheme="minorHAnsi" w:hAnsiTheme="minorHAnsi" w:cstheme="minorHAnsi"/>
+          <w:color w:val="000000"/>
+          <w:sz w:val="21"/>
+          <w:szCs w:val="21"/>
+        </w:rPr>
+        <w:t xml:space="preserve"> menu. This test loads that file and verified that the number of items is the same as the original.</w:t>
       </w:r>
     </w:p>
     <w:p>
@@ -1510,14 +2184,36 @@
           <w:szCs w:val="21"/>
         </w:rPr>
       </w:pPr>
-      <w:r>
-        <w:rPr>
-          <w:rFonts w:asciiTheme="minorHAnsi" w:hAnsiTheme="minorHAnsi" w:cstheme="minorHAnsi"/>
-          <w:color w:val="000000"/>
-          <w:sz w:val="21"/>
-          <w:szCs w:val="21"/>
-        </w:rPr>
-        <w:t>testPublishMenu()</w:t>
+      <w:proofErr w:type="spellStart"/>
+      <w:proofErr w:type="gramStart"/>
+      <w:r>
+        <w:rPr>
+          <w:rFonts w:asciiTheme="minorHAnsi" w:hAnsiTheme="minorHAnsi" w:cstheme="minorHAnsi"/>
+          <w:color w:val="000000"/>
+          <w:sz w:val="21"/>
+          <w:szCs w:val="21"/>
+        </w:rPr>
+        <w:t>testPublishMenu</w:t>
+      </w:r>
+      <w:proofErr w:type="spellEnd"/>
+      <w:r>
+        <w:rPr>
+          <w:rFonts w:asciiTheme="minorHAnsi" w:hAnsiTheme="minorHAnsi" w:cstheme="minorHAnsi"/>
+          <w:color w:val="000000"/>
+          <w:sz w:val="21"/>
+          <w:szCs w:val="21"/>
+        </w:rPr>
+        <w:t>(</w:t>
+      </w:r>
+      <w:proofErr w:type="gramEnd"/>
+      <w:r>
+        <w:rPr>
+          <w:rFonts w:asciiTheme="minorHAnsi" w:hAnsiTheme="minorHAnsi" w:cstheme="minorHAnsi"/>
+          <w:color w:val="000000"/>
+          <w:sz w:val="21"/>
+          <w:szCs w:val="21"/>
+        </w:rPr>
+        <w:t>)</w:t>
       </w:r>
     </w:p>
     <w:p>
@@ -1538,7 +2234,89 @@
           <w:sz w:val="21"/>
           <w:szCs w:val="21"/>
         </w:rPr>
-        <w:t xml:space="preserve">In this test, you must add 10 Dish items, as you did for testAddMenuItemsList(). But this time, you will first set the new menu items as the takeOutShop menu using setNewMenu(). Then publish that menu to json. You must provide a name for the file. </w:t>
+        <w:t xml:space="preserve">In this test, you must add 10 Dish items, as you did for </w:t>
+      </w:r>
+      <w:proofErr w:type="spellStart"/>
+      <w:proofErr w:type="gramStart"/>
+      <w:r>
+        <w:rPr>
+          <w:rFonts w:asciiTheme="minorHAnsi" w:hAnsiTheme="minorHAnsi" w:cstheme="minorHAnsi"/>
+          <w:color w:val="000000"/>
+          <w:sz w:val="21"/>
+          <w:szCs w:val="21"/>
+        </w:rPr>
+        <w:t>testAddMenuItemsList</w:t>
+      </w:r>
+      <w:proofErr w:type="spellEnd"/>
+      <w:r>
+        <w:rPr>
+          <w:rFonts w:asciiTheme="minorHAnsi" w:hAnsiTheme="minorHAnsi" w:cstheme="minorHAnsi"/>
+          <w:color w:val="000000"/>
+          <w:sz w:val="21"/>
+          <w:szCs w:val="21"/>
+        </w:rPr>
+        <w:t>(</w:t>
+      </w:r>
+      <w:proofErr w:type="gramEnd"/>
+      <w:r>
+        <w:rPr>
+          <w:rFonts w:asciiTheme="minorHAnsi" w:hAnsiTheme="minorHAnsi" w:cstheme="minorHAnsi"/>
+          <w:color w:val="000000"/>
+          <w:sz w:val="21"/>
+          <w:szCs w:val="21"/>
+        </w:rPr>
+        <w:t xml:space="preserve">). But this time, you will first set the new menu items as the </w:t>
+      </w:r>
+      <w:proofErr w:type="spellStart"/>
+      <w:r>
+        <w:rPr>
+          <w:rFonts w:asciiTheme="minorHAnsi" w:hAnsiTheme="minorHAnsi" w:cstheme="minorHAnsi"/>
+          <w:color w:val="000000"/>
+          <w:sz w:val="21"/>
+          <w:szCs w:val="21"/>
+        </w:rPr>
+        <w:t>takeOutShop</w:t>
+      </w:r>
+      <w:proofErr w:type="spellEnd"/>
+      <w:r>
+        <w:rPr>
+          <w:rFonts w:asciiTheme="minorHAnsi" w:hAnsiTheme="minorHAnsi" w:cstheme="minorHAnsi"/>
+          <w:color w:val="000000"/>
+          <w:sz w:val="21"/>
+          <w:szCs w:val="21"/>
+        </w:rPr>
+        <w:t xml:space="preserve"> menu using </w:t>
+      </w:r>
+      <w:proofErr w:type="spellStart"/>
+      <w:proofErr w:type="gramStart"/>
+      <w:r>
+        <w:rPr>
+          <w:rFonts w:asciiTheme="minorHAnsi" w:hAnsiTheme="minorHAnsi" w:cstheme="minorHAnsi"/>
+          <w:color w:val="000000"/>
+          <w:sz w:val="21"/>
+          <w:szCs w:val="21"/>
+        </w:rPr>
+        <w:t>setNewMenu</w:t>
+      </w:r>
+      <w:proofErr w:type="spellEnd"/>
+      <w:r>
+        <w:rPr>
+          <w:rFonts w:asciiTheme="minorHAnsi" w:hAnsiTheme="minorHAnsi" w:cstheme="minorHAnsi"/>
+          <w:color w:val="000000"/>
+          <w:sz w:val="21"/>
+          <w:szCs w:val="21"/>
+        </w:rPr>
+        <w:t>(</w:t>
+      </w:r>
+      <w:proofErr w:type="gramEnd"/>
+      <w:r>
+        <w:rPr>
+          <w:rFonts w:asciiTheme="minorHAnsi" w:hAnsiTheme="minorHAnsi" w:cstheme="minorHAnsi"/>
+          <w:color w:val="000000"/>
+          <w:sz w:val="21"/>
+          <w:szCs w:val="21"/>
+        </w:rPr>
+        <w:t xml:space="preserve">). Then publish that menu to json. You must provide a name for the file. </w:t>
       </w:r>
     </w:p>
     <w:p>
@@ -1564,14 +2342,36 @@
           <w:szCs w:val="21"/>
         </w:rPr>
       </w:pPr>
-      <w:r>
-        <w:rPr>
-          <w:rFonts w:asciiTheme="minorHAnsi" w:hAnsiTheme="minorHAnsi" w:cstheme="minorHAnsi"/>
-          <w:color w:val="000000"/>
-          <w:sz w:val="21"/>
-          <w:szCs w:val="21"/>
-        </w:rPr>
-        <w:t>testGeenerateReceipt()</w:t>
+      <w:proofErr w:type="spellStart"/>
+      <w:proofErr w:type="gramStart"/>
+      <w:r>
+        <w:rPr>
+          <w:rFonts w:asciiTheme="minorHAnsi" w:hAnsiTheme="minorHAnsi" w:cstheme="minorHAnsi"/>
+          <w:color w:val="000000"/>
+          <w:sz w:val="21"/>
+          <w:szCs w:val="21"/>
+        </w:rPr>
+        <w:t>testGeenerateReceipt</w:t>
+      </w:r>
+      <w:proofErr w:type="spellEnd"/>
+      <w:r>
+        <w:rPr>
+          <w:rFonts w:asciiTheme="minorHAnsi" w:hAnsiTheme="minorHAnsi" w:cstheme="minorHAnsi"/>
+          <w:color w:val="000000"/>
+          <w:sz w:val="21"/>
+          <w:szCs w:val="21"/>
+        </w:rPr>
+        <w:t>(</w:t>
+      </w:r>
+      <w:proofErr w:type="gramEnd"/>
+      <w:r>
+        <w:rPr>
+          <w:rFonts w:asciiTheme="minorHAnsi" w:hAnsiTheme="minorHAnsi" w:cstheme="minorHAnsi"/>
+          <w:color w:val="000000"/>
+          <w:sz w:val="21"/>
+          <w:szCs w:val="21"/>
+        </w:rPr>
+        <w:t>)</w:t>
       </w:r>
     </w:p>
     <w:p>
@@ -1592,7 +2392,67 @@
           <w:sz w:val="21"/>
           <w:szCs w:val="21"/>
         </w:rPr>
-        <w:t>For this test, an address is hard-coded and a random order is created. These are passed to the generateReceipt method that you created in TakeOutShop class. Verify that the generated file is what you expect.</w:t>
+        <w:t>For this test, an address is hard-</w:t>
+      </w:r>
+      <w:proofErr w:type="gramStart"/>
+      <w:r>
+        <w:rPr>
+          <w:rFonts w:asciiTheme="minorHAnsi" w:hAnsiTheme="minorHAnsi" w:cstheme="minorHAnsi"/>
+          <w:color w:val="000000"/>
+          <w:sz w:val="21"/>
+          <w:szCs w:val="21"/>
+        </w:rPr>
+        <w:t>coded</w:t>
+      </w:r>
+      <w:proofErr w:type="gramEnd"/>
+      <w:r>
+        <w:rPr>
+          <w:rFonts w:asciiTheme="minorHAnsi" w:hAnsiTheme="minorHAnsi" w:cstheme="minorHAnsi"/>
+          <w:color w:val="000000"/>
+          <w:sz w:val="21"/>
+          <w:szCs w:val="21"/>
+        </w:rPr>
+        <w:t xml:space="preserve"> and a random order is created. These are passed to the </w:t>
+      </w:r>
+      <w:proofErr w:type="spellStart"/>
+      <w:r>
+        <w:rPr>
+          <w:rFonts w:asciiTheme="minorHAnsi" w:hAnsiTheme="minorHAnsi" w:cstheme="minorHAnsi"/>
+          <w:color w:val="000000"/>
+          <w:sz w:val="21"/>
+          <w:szCs w:val="21"/>
+        </w:rPr>
+        <w:t>generateReceipt</w:t>
+      </w:r>
+      <w:proofErr w:type="spellEnd"/>
+      <w:r>
+        <w:rPr>
+          <w:rFonts w:asciiTheme="minorHAnsi" w:hAnsiTheme="minorHAnsi" w:cstheme="minorHAnsi"/>
+          <w:color w:val="000000"/>
+          <w:sz w:val="21"/>
+          <w:szCs w:val="21"/>
+        </w:rPr>
+        <w:t xml:space="preserve"> method that you created in </w:t>
+      </w:r>
+      <w:proofErr w:type="spellStart"/>
+      <w:r>
+        <w:rPr>
+          <w:rFonts w:asciiTheme="minorHAnsi" w:hAnsiTheme="minorHAnsi" w:cstheme="minorHAnsi"/>
+          <w:color w:val="000000"/>
+          <w:sz w:val="21"/>
+          <w:szCs w:val="21"/>
+        </w:rPr>
+        <w:t>TakeOutShop</w:t>
+      </w:r>
+      <w:proofErr w:type="spellEnd"/>
+      <w:r>
+        <w:rPr>
+          <w:rFonts w:asciiTheme="minorHAnsi" w:hAnsiTheme="minorHAnsi" w:cstheme="minorHAnsi"/>
+          <w:color w:val="000000"/>
+          <w:sz w:val="21"/>
+          <w:szCs w:val="21"/>
+        </w:rPr>
+        <w:t xml:space="preserve"> class. Verify that the generated file is what you expect.</w:t>
       </w:r>
     </w:p>
     <w:p>
@@ -1618,14 +2478,36 @@
           <w:szCs w:val="21"/>
         </w:rPr>
       </w:pPr>
-      <w:r>
-        <w:rPr>
-          <w:rFonts w:asciiTheme="minorHAnsi" w:hAnsiTheme="minorHAnsi" w:cstheme="minorHAnsi"/>
-          <w:color w:val="000000"/>
-          <w:sz w:val="21"/>
-          <w:szCs w:val="21"/>
-        </w:rPr>
-        <w:t>testLoadExternalMenuFile();</w:t>
+      <w:proofErr w:type="spellStart"/>
+      <w:proofErr w:type="gramStart"/>
+      <w:r>
+        <w:rPr>
+          <w:rFonts w:asciiTheme="minorHAnsi" w:hAnsiTheme="minorHAnsi" w:cstheme="minorHAnsi"/>
+          <w:color w:val="000000"/>
+          <w:sz w:val="21"/>
+          <w:szCs w:val="21"/>
+        </w:rPr>
+        <w:t>testLoadExternalMenuFile</w:t>
+      </w:r>
+      <w:proofErr w:type="spellEnd"/>
+      <w:r>
+        <w:rPr>
+          <w:rFonts w:asciiTheme="minorHAnsi" w:hAnsiTheme="minorHAnsi" w:cstheme="minorHAnsi"/>
+          <w:color w:val="000000"/>
+          <w:sz w:val="21"/>
+          <w:szCs w:val="21"/>
+        </w:rPr>
+        <w:t>(</w:t>
+      </w:r>
+      <w:proofErr w:type="gramEnd"/>
+      <w:r>
+        <w:rPr>
+          <w:rFonts w:asciiTheme="minorHAnsi" w:hAnsiTheme="minorHAnsi" w:cstheme="minorHAnsi"/>
+          <w:color w:val="000000"/>
+          <w:sz w:val="21"/>
+          <w:szCs w:val="21"/>
+        </w:rPr>
+        <w:t>);</w:t>
       </w:r>
     </w:p>
     <w:p>
@@ -1655,7 +2537,111 @@
           <w:sz w:val="21"/>
           <w:szCs w:val="21"/>
         </w:rPr>
-        <w:t xml:space="preserve"> defining testPublishMenu() should be retrieved from disk and loaded into the takeOutShop’s menu. You must provide the same filename that you used when you generated the file in testPublishMenu(), and verify that it is loaded. The test itself only expects a menu.size() of 10, as opposed to the default 9.</w:t>
+        <w:t xml:space="preserve"> defining </w:t>
+      </w:r>
+      <w:proofErr w:type="spellStart"/>
+      <w:proofErr w:type="gramStart"/>
+      <w:r>
+        <w:rPr>
+          <w:rFonts w:asciiTheme="minorHAnsi" w:hAnsiTheme="minorHAnsi" w:cstheme="minorHAnsi"/>
+          <w:color w:val="000000"/>
+          <w:sz w:val="21"/>
+          <w:szCs w:val="21"/>
+        </w:rPr>
+        <w:t>testPublishMenu</w:t>
+      </w:r>
+      <w:proofErr w:type="spellEnd"/>
+      <w:r>
+        <w:rPr>
+          <w:rFonts w:asciiTheme="minorHAnsi" w:hAnsiTheme="minorHAnsi" w:cstheme="minorHAnsi"/>
+          <w:color w:val="000000"/>
+          <w:sz w:val="21"/>
+          <w:szCs w:val="21"/>
+        </w:rPr>
+        <w:t>(</w:t>
+      </w:r>
+      <w:proofErr w:type="gramEnd"/>
+      <w:r>
+        <w:rPr>
+          <w:rFonts w:asciiTheme="minorHAnsi" w:hAnsiTheme="minorHAnsi" w:cstheme="minorHAnsi"/>
+          <w:color w:val="000000"/>
+          <w:sz w:val="21"/>
+          <w:szCs w:val="21"/>
+        </w:rPr>
+        <w:t xml:space="preserve">) should be retrieved from disk and loaded into the </w:t>
+      </w:r>
+      <w:proofErr w:type="spellStart"/>
+      <w:r>
+        <w:rPr>
+          <w:rFonts w:asciiTheme="minorHAnsi" w:hAnsiTheme="minorHAnsi" w:cstheme="minorHAnsi"/>
+          <w:color w:val="000000"/>
+          <w:sz w:val="21"/>
+          <w:szCs w:val="21"/>
+        </w:rPr>
+        <w:t>takeOutShop’s</w:t>
+      </w:r>
+      <w:proofErr w:type="spellEnd"/>
+      <w:r>
+        <w:rPr>
+          <w:rFonts w:asciiTheme="minorHAnsi" w:hAnsiTheme="minorHAnsi" w:cstheme="minorHAnsi"/>
+          <w:color w:val="000000"/>
+          <w:sz w:val="21"/>
+          <w:szCs w:val="21"/>
+        </w:rPr>
+        <w:t xml:space="preserve"> menu. You must provide the same filename that you used when you generated the file in </w:t>
+      </w:r>
+      <w:proofErr w:type="spellStart"/>
+      <w:proofErr w:type="gramStart"/>
+      <w:r>
+        <w:rPr>
+          <w:rFonts w:asciiTheme="minorHAnsi" w:hAnsiTheme="minorHAnsi" w:cstheme="minorHAnsi"/>
+          <w:color w:val="000000"/>
+          <w:sz w:val="21"/>
+          <w:szCs w:val="21"/>
+        </w:rPr>
+        <w:t>testPublishMenu</w:t>
+      </w:r>
+      <w:proofErr w:type="spellEnd"/>
+      <w:r>
+        <w:rPr>
+          <w:rFonts w:asciiTheme="minorHAnsi" w:hAnsiTheme="minorHAnsi" w:cstheme="minorHAnsi"/>
+          <w:color w:val="000000"/>
+          <w:sz w:val="21"/>
+          <w:szCs w:val="21"/>
+        </w:rPr>
+        <w:t>(</w:t>
+      </w:r>
+      <w:proofErr w:type="gramEnd"/>
+      <w:r>
+        <w:rPr>
+          <w:rFonts w:asciiTheme="minorHAnsi" w:hAnsiTheme="minorHAnsi" w:cstheme="minorHAnsi"/>
+          <w:color w:val="000000"/>
+          <w:sz w:val="21"/>
+          <w:szCs w:val="21"/>
+        </w:rPr>
+        <w:t xml:space="preserve">), and verify that it is loaded. The test itself only expects a </w:t>
+      </w:r>
+      <w:proofErr w:type="spellStart"/>
+      <w:proofErr w:type="gramStart"/>
+      <w:r>
+        <w:rPr>
+          <w:rFonts w:asciiTheme="minorHAnsi" w:hAnsiTheme="minorHAnsi" w:cstheme="minorHAnsi"/>
+          <w:color w:val="000000"/>
+          <w:sz w:val="21"/>
+          <w:szCs w:val="21"/>
+        </w:rPr>
+        <w:t>menu.size</w:t>
+      </w:r>
+      <w:proofErr w:type="spellEnd"/>
+      <w:proofErr w:type="gramEnd"/>
+      <w:r>
+        <w:rPr>
+          <w:rFonts w:asciiTheme="minorHAnsi" w:hAnsiTheme="minorHAnsi" w:cstheme="minorHAnsi"/>
+          <w:color w:val="000000"/>
+          <w:sz w:val="21"/>
+          <w:szCs w:val="21"/>
+        </w:rPr>
+        <w:t>() of 10, as opposed to the default 9.</w:t>
       </w:r>
     </w:p>
     <w:p>
@@ -1680,7 +2666,72 @@
         <w:rPr>
           <w:rFonts w:cstheme="minorHAnsi"/>
         </w:rPr>
-        <w:t>Be advised that UnitTests do not always run in a predictable sequence. Note that testPublishMenu() must preceed testLoadExternalMenuFile()</w:t>
+        <w:lastRenderedPageBreak/>
+        <w:t xml:space="preserve">Be advised that </w:t>
+      </w:r>
+      <w:proofErr w:type="spellStart"/>
+      <w:r>
+        <w:rPr>
+          <w:rFonts w:cstheme="minorHAnsi"/>
+        </w:rPr>
+        <w:t>UnitTests</w:t>
+      </w:r>
+      <w:proofErr w:type="spellEnd"/>
+      <w:r>
+        <w:rPr>
+          <w:rFonts w:cstheme="minorHAnsi"/>
+        </w:rPr>
+        <w:t xml:space="preserve"> do not always run in a predictable sequence. Note that </w:t>
+      </w:r>
+      <w:proofErr w:type="spellStart"/>
+      <w:proofErr w:type="gramStart"/>
+      <w:r>
+        <w:rPr>
+          <w:rFonts w:cstheme="minorHAnsi"/>
+        </w:rPr>
+        <w:t>testPublishMenu</w:t>
+      </w:r>
+      <w:proofErr w:type="spellEnd"/>
+      <w:r>
+        <w:rPr>
+          <w:rFonts w:cstheme="minorHAnsi"/>
+        </w:rPr>
+        <w:t>(</w:t>
+      </w:r>
+      <w:proofErr w:type="gramEnd"/>
+      <w:r>
+        <w:rPr>
+          <w:rFonts w:cstheme="minorHAnsi"/>
+        </w:rPr>
+        <w:t xml:space="preserve">) must </w:t>
+      </w:r>
+      <w:proofErr w:type="spellStart"/>
+      <w:r>
+        <w:rPr>
+          <w:rFonts w:cstheme="minorHAnsi"/>
+        </w:rPr>
+        <w:t>preceed</w:t>
+      </w:r>
+      <w:proofErr w:type="spellEnd"/>
+      <w:r>
+        <w:rPr>
+          <w:rFonts w:cstheme="minorHAnsi"/>
+        </w:rPr>
+        <w:t xml:space="preserve"> </w:t>
+      </w:r>
+      <w:proofErr w:type="spellStart"/>
+      <w:r>
+        <w:rPr>
+          <w:rFonts w:cstheme="minorHAnsi"/>
+        </w:rPr>
+        <w:t>testLoadExternalMenuFile</w:t>
+      </w:r>
+      <w:proofErr w:type="spellEnd"/>
+      <w:r>
+        <w:rPr>
+          <w:rFonts w:cstheme="minorHAnsi"/>
+        </w:rPr>
+        <w:t>()</w:t>
       </w:r>
     </w:p>
     <w:p>
@@ -3087,7 +4138,7 @@
       </w:pPr>
     </w:pPrDefault>
   </w:docDefaults>
-  <w:latentStyles w:defLockedState="0" w:defUIPriority="99" w:defSemiHidden="0" w:defUnhideWhenUsed="0" w:defQFormat="0" w:count="377">
+  <w:latentStyles w:defLockedState="0" w:defUIPriority="99" w:defSemiHidden="0" w:defUnhideWhenUsed="0" w:defQFormat="0" w:count="376">
     <w:lsdException w:name="Normal" w:uiPriority="0" w:qFormat="1"/>
     <w:lsdException w:name="heading 1" w:uiPriority="9" w:qFormat="1"/>
     <w:lsdException w:name="heading 2" w:semiHidden="1" w:uiPriority="9" w:unhideWhenUsed="1" w:qFormat="1"/>
@@ -3464,7 +4515,6 @@
     <w:lsdException w:name="Hashtag" w:semiHidden="1" w:unhideWhenUsed="1"/>
     <w:lsdException w:name="Unresolved Mention" w:semiHidden="1" w:unhideWhenUsed="1"/>
     <w:lsdException w:name="Smart Link" w:semiHidden="1" w:unhideWhenUsed="1"/>
-    <w:lsdException w:name="Smart Link Error" w:semiHidden="1" w:unhideWhenUsed="1"/>
   </w:latentStyles>
   <w:style w:type="paragraph" w:default="1" w:styleId="Normal">
     <w:name w:val="Normal"/>

</xml_diff>